<commit_message>
All Parameterize DONE!!! Still achieve 200Mhz
</commit_message>
<xml_diff>
--- a/reference/CAD_project_7109064300.docx
+++ b/reference/CAD_project_7109064300.docx
@@ -1,6 +1,6 @@
 
 <file path=word/document.xml><?xml version="1.0" encoding="utf-8"?>
-<w:document xmlns:wpc="http://schemas.microsoft.com/office/word/2010/wordprocessingCanvas" xmlns:mc="http://schemas.openxmlformats.org/markup-compatibility/2006" xmlns:o="urn:schemas-microsoft-com:office:office" xmlns:r="http://schemas.openxmlformats.org/officeDocument/2006/relationships" xmlns:m="http://schemas.openxmlformats.org/officeDocument/2006/math" xmlns:v="urn:schemas-microsoft-com:vml" xmlns:wp14="http://schemas.microsoft.com/office/word/2010/wordprocessingDrawing" xmlns:wp="http://schemas.openxmlformats.org/drawingml/2006/wordprocessingDrawing" xmlns:w10="urn:schemas-microsoft-com:office:word" xmlns:w="http://schemas.openxmlformats.org/wordprocessingml/2006/main" xmlns:w14="http://schemas.microsoft.com/office/word/2010/wordml" xmlns:w15="http://schemas.microsoft.com/office/word/2012/wordml" xmlns:wpg="http://schemas.microsoft.com/office/word/2010/wordprocessingGroup" xmlns:wpi="http://schemas.microsoft.com/office/word/2010/wordprocessingInk" xmlns:wne="http://schemas.microsoft.com/office/word/2006/wordml" xmlns:wps="http://schemas.microsoft.com/office/word/2010/wordprocessingShape" mc:Ignorable="w14 w15 wp14">
+<w:document xmlns:wpc="http://schemas.microsoft.com/office/word/2010/wordprocessingCanvas" xmlns:cx="http://schemas.microsoft.com/office/drawing/2014/chartex" xmlns:cx1="http://schemas.microsoft.com/office/drawing/2015/9/8/chartex" xmlns:cx2="http://schemas.microsoft.com/office/drawing/2015/10/21/chartex" xmlns:cx3="http://schemas.microsoft.com/office/drawing/2016/5/9/chartex" xmlns:cx4="http://schemas.microsoft.com/office/drawing/2016/5/10/chartex" xmlns:cx5="http://schemas.microsoft.com/office/drawing/2016/5/11/chartex" xmlns:cx6="http://schemas.microsoft.com/office/drawing/2016/5/12/chartex" xmlns:cx7="http://schemas.microsoft.com/office/drawing/2016/5/13/chartex" xmlns:cx8="http://schemas.microsoft.com/office/drawing/2016/5/14/chartex" xmlns:mc="http://schemas.openxmlformats.org/markup-compatibility/2006" xmlns:aink="http://schemas.microsoft.com/office/drawing/2016/ink" xmlns:am3d="http://schemas.microsoft.com/office/drawing/2017/model3d" xmlns:o="urn:schemas-microsoft-com:office:office" xmlns:r="http://schemas.openxmlformats.org/officeDocument/2006/relationships" xmlns:m="http://schemas.openxmlformats.org/officeDocument/2006/math" xmlns:v="urn:schemas-microsoft-com:vml" xmlns:wp14="http://schemas.microsoft.com/office/word/2010/wordprocessingDrawing" xmlns:wp="http://schemas.openxmlformats.org/drawingml/2006/wordprocessingDrawing" xmlns:w10="urn:schemas-microsoft-com:office:word" xmlns:w="http://schemas.openxmlformats.org/wordprocessingml/2006/main" xmlns:w14="http://schemas.microsoft.com/office/word/2010/wordml" xmlns:w15="http://schemas.microsoft.com/office/word/2012/wordml" xmlns:w16cid="http://schemas.microsoft.com/office/word/2016/wordml/cid" xmlns:w16se="http://schemas.microsoft.com/office/word/2015/wordml/symex" xmlns:wpg="http://schemas.microsoft.com/office/word/2010/wordprocessingGroup" xmlns:wpi="http://schemas.microsoft.com/office/word/2010/wordprocessingInk" xmlns:wne="http://schemas.microsoft.com/office/word/2006/wordml" xmlns:wps="http://schemas.microsoft.com/office/word/2010/wordprocessingShape" mc:Ignorable="w14 w15 w16se w16cid wp14">
   <w:body>
     <w:p>
       <w:pPr>
@@ -52,6 +52,7 @@
           <w:szCs w:val="32"/>
         </w:rPr>
       </w:pPr>
+      <w:bookmarkStart w:id="0" w:name="_GoBack"/>
       <w:r>
         <w:rPr>
           <w:rFonts w:ascii="微軟正黑體" w:eastAsia="微軟正黑體" w:hAnsi="微軟正黑體" w:hint="eastAsia"/>
@@ -60,61 +61,82 @@
           <w:szCs w:val="32"/>
         </w:rPr>
         <w:t>構想說明</w:t>
+      </w:r>
+    </w:p>
+    <w:bookmarkEnd w:id="0"/>
+    <w:p>
+      <w:pPr>
+        <w:snapToGrid w:val="0"/>
+        <w:jc w:val="center"/>
+        <w:rPr>
+          <w:rFonts w:ascii="微軟正黑體" w:eastAsia="微軟正黑體" w:hAnsi="微軟正黑體"/>
+          <w:b/>
+          <w:szCs w:val="24"/>
+        </w:rPr>
+      </w:pPr>
+      <w:r>
+        <w:rPr>
+          <w:rFonts w:ascii="微軟正黑體" w:eastAsia="微軟正黑體" w:hAnsi="微軟正黑體" w:hint="eastAsia"/>
+          <w:b/>
+          <w:szCs w:val="24"/>
+        </w:rPr>
+        <w:t>710</w:t>
+      </w:r>
+      <w:r>
+        <w:rPr>
+          <w:rFonts w:ascii="微軟正黑體" w:eastAsia="微軟正黑體" w:hAnsi="微軟正黑體" w:hint="eastAsia"/>
+          <w:b/>
+          <w:szCs w:val="24"/>
+        </w:rPr>
+        <w:t>9</w:t>
+      </w:r>
+      <w:r>
+        <w:rPr>
+          <w:rFonts w:ascii="微軟正黑體" w:eastAsia="微軟正黑體" w:hAnsi="微軟正黑體" w:hint="eastAsia"/>
+          <w:b/>
+          <w:szCs w:val="24"/>
+        </w:rPr>
+        <w:t>064300　　范文軒　　電機丁組(數位)</w:t>
       </w:r>
     </w:p>
     <w:p>
       <w:pPr>
         <w:snapToGrid w:val="0"/>
-        <w:jc w:val="center"/>
-        <w:rPr>
-          <w:rFonts w:ascii="微軟正黑體" w:eastAsia="微軟正黑體" w:hAnsi="微軟正黑體"/>
-          <w:b/>
-          <w:szCs w:val="24"/>
+        <w:rPr>
+          <w:rFonts w:ascii="微軟正黑體" w:eastAsia="微軟正黑體" w:hAnsi="微軟正黑體"/>
+          <w:b/>
+          <w:sz w:val="32"/>
+          <w:szCs w:val="32"/>
         </w:rPr>
       </w:pPr>
       <w:r>
         <w:rPr>
           <w:rFonts w:ascii="微軟正黑體" w:eastAsia="微軟正黑體" w:hAnsi="微軟正黑體" w:hint="eastAsia"/>
           <w:b/>
-          <w:szCs w:val="24"/>
-        </w:rPr>
-        <w:t>710</w:t>
-      </w:r>
-      <w:r>
-        <w:rPr>
-          <w:rFonts w:ascii="微軟正黑體" w:eastAsia="微軟正黑體" w:hAnsi="微軟正黑體" w:hint="eastAsia"/>
-          <w:b/>
-          <w:szCs w:val="24"/>
-        </w:rPr>
-        <w:t>9</w:t>
-      </w:r>
-      <w:r>
-        <w:rPr>
-          <w:rFonts w:ascii="微軟正黑體" w:eastAsia="微軟正黑體" w:hAnsi="微軟正黑體" w:hint="eastAsia"/>
-          <w:b/>
-          <w:szCs w:val="24"/>
-        </w:rPr>
-        <w:t>064300　　范文軒　　電機丁組(數位)</w:t>
-      </w:r>
-    </w:p>
-    <w:p>
-      <w:pPr>
-        <w:snapToGrid w:val="0"/>
-        <w:rPr>
-          <w:rFonts w:ascii="微軟正黑體" w:eastAsia="微軟正黑體" w:hAnsi="微軟正黑體"/>
-          <w:b/>
-          <w:sz w:val="32"/>
-          <w:szCs w:val="32"/>
-        </w:rPr>
-      </w:pPr>
-      <w:r>
-        <w:rPr>
-          <w:rFonts w:ascii="微軟正黑體" w:eastAsia="微軟正黑體" w:hAnsi="微軟正黑體" w:hint="eastAsia"/>
-          <w:b/>
-          <w:sz w:val="32"/>
-          <w:szCs w:val="32"/>
-        </w:rPr>
-        <w:t>(一)、動</w:t>
+          <w:sz w:val="32"/>
+          <w:szCs w:val="32"/>
+        </w:rPr>
+        <w:t>(</w:t>
+      </w:r>
+      <w:proofErr w:type="gramStart"/>
+      <w:r>
+        <w:rPr>
+          <w:rFonts w:ascii="微軟正黑體" w:eastAsia="微軟正黑體" w:hAnsi="微軟正黑體" w:hint="eastAsia"/>
+          <w:b/>
+          <w:sz w:val="32"/>
+          <w:szCs w:val="32"/>
+        </w:rPr>
+        <w:t>一</w:t>
+      </w:r>
+      <w:proofErr w:type="gramEnd"/>
+      <w:r>
+        <w:rPr>
+          <w:rFonts w:ascii="微軟正黑體" w:eastAsia="微軟正黑體" w:hAnsi="微軟正黑體" w:hint="eastAsia"/>
+          <w:b/>
+          <w:sz w:val="32"/>
+          <w:szCs w:val="32"/>
+        </w:rPr>
+        <w:t>)、動</w:t>
       </w:r>
       <w:r>
         <w:rPr>
@@ -288,7 +310,23 @@
           <w:rFonts w:ascii="微軟正黑體" w:eastAsia="微軟正黑體" w:hAnsi="微軟正黑體" w:hint="eastAsia"/>
           <w:szCs w:val="24"/>
         </w:rPr>
-        <w:t>演算法之一：</w:t>
+        <w:t>演算法之</w:t>
+      </w:r>
+      <w:proofErr w:type="gramStart"/>
+      <w:r>
+        <w:rPr>
+          <w:rFonts w:ascii="微軟正黑體" w:eastAsia="微軟正黑體" w:hAnsi="微軟正黑體" w:hint="eastAsia"/>
+          <w:szCs w:val="24"/>
+        </w:rPr>
+        <w:t>一</w:t>
+      </w:r>
+      <w:proofErr w:type="gramEnd"/>
+      <w:r>
+        <w:rPr>
+          <w:rFonts w:ascii="微軟正黑體" w:eastAsia="微軟正黑體" w:hAnsi="微軟正黑體" w:hint="eastAsia"/>
+          <w:szCs w:val="24"/>
+        </w:rPr>
+        <w:t>：</w:t>
       </w:r>
       <w:r>
         <w:rPr>
@@ -368,6 +406,7 @@
         </w:rPr>
         <w:t>時間複雜度減至O(</w:t>
       </w:r>
+      <w:proofErr w:type="spellStart"/>
       <w:r>
         <w:rPr>
           <w:rFonts w:ascii="微軟正黑體" w:eastAsia="微軟正黑體" w:hAnsi="微軟正黑體"/>
@@ -375,6 +414,7 @@
         </w:rPr>
         <w:t>m+n</w:t>
       </w:r>
+      <w:proofErr w:type="spellEnd"/>
       <w:r>
         <w:rPr>
           <w:rFonts w:ascii="微軟正黑體" w:eastAsia="微軟正黑體" w:hAnsi="微軟正黑體" w:hint="eastAsia"/>
@@ -702,7 +742,17 @@
           <w:szCs w:val="24"/>
           <w:u w:val="single"/>
         </w:rPr>
-        <w:t>MP Algorithm</w:t>
+        <w:t xml:space="preserve">MP </w:t>
+      </w:r>
+      <w:proofErr w:type="gramStart"/>
+      <w:r>
+        <w:rPr>
+          <w:rFonts w:ascii="微軟正黑體" w:eastAsia="微軟正黑體" w:hAnsi="微軟正黑體"/>
+          <w:b/>
+          <w:szCs w:val="24"/>
+          <w:u w:val="single"/>
+        </w:rPr>
+        <w:t>Algorithm</w:t>
       </w:r>
       <w:r>
         <w:rPr>
@@ -712,7 +762,18 @@
           <w:u w:val="single"/>
           <w:vertAlign w:val="subscript"/>
         </w:rPr>
-        <w:t>[1]</w:t>
+        <w:t>[</w:t>
+      </w:r>
+      <w:proofErr w:type="gramEnd"/>
+      <w:r>
+        <w:rPr>
+          <w:rFonts w:ascii="微軟正黑體" w:eastAsia="微軟正黑體" w:hAnsi="微軟正黑體" w:hint="eastAsia"/>
+          <w:b/>
+          <w:szCs w:val="24"/>
+          <w:u w:val="single"/>
+          <w:vertAlign w:val="subscript"/>
+        </w:rPr>
+        <w:t>1]</w:t>
       </w:r>
     </w:p>
     <w:p>
@@ -778,7 +839,23 @@
           <w:rFonts w:ascii="微軟正黑體" w:eastAsia="微軟正黑體" w:hAnsi="微軟正黑體" w:hint="eastAsia"/>
           <w:szCs w:val="24"/>
         </w:rPr>
-        <w:t>。增加了一個關於Pattern的表格去紀錄若判別失敗該跳去哪一個位置。</w:t>
+        <w:t>。增加了一個關於Pattern的表格去紀錄若判別</w:t>
+      </w:r>
+      <w:proofErr w:type="gramStart"/>
+      <w:r>
+        <w:rPr>
+          <w:rFonts w:ascii="微軟正黑體" w:eastAsia="微軟正黑體" w:hAnsi="微軟正黑體" w:hint="eastAsia"/>
+          <w:szCs w:val="24"/>
+        </w:rPr>
+        <w:t>失敗該跳去</w:t>
+      </w:r>
+      <w:proofErr w:type="gramEnd"/>
+      <w:r>
+        <w:rPr>
+          <w:rFonts w:ascii="微軟正黑體" w:eastAsia="微軟正黑體" w:hAnsi="微軟正黑體" w:hint="eastAsia"/>
+          <w:szCs w:val="24"/>
+        </w:rPr>
+        <w:t>哪一個位置。</w:t>
       </w:r>
     </w:p>
     <w:p>
@@ -1206,7 +1283,7 @@
         <w:snapToGrid w:val="0"/>
         <w:ind w:leftChars="177" w:left="425" w:firstLine="1"/>
         <w:rPr>
-          <w:rFonts w:ascii="微軟正黑體" w:eastAsia="微軟正黑體" w:hAnsi="微軟正黑體" w:hint="eastAsia"/>
+          <w:rFonts w:ascii="微軟正黑體" w:eastAsia="微軟正黑體" w:hAnsi="微軟正黑體"/>
           <w:szCs w:val="24"/>
         </w:rPr>
       </w:pPr>
@@ -1241,10 +1318,10 @@
             <v:path o:extrusionok="f" gradientshapeok="t" o:connecttype="rect"/>
             <o:lock v:ext="edit" aspectratio="t"/>
           </v:shapetype>
-          <v:shape id="_x0000_i1025" type="#_x0000_t75" style="width:441pt;height:222.75pt" o:ole="">
+          <v:shape id="_x0000_i1030" type="#_x0000_t75" style="width:440.5pt;height:222.95pt" o:ole="">
             <v:imagedata r:id="rId4" o:title=""/>
           </v:shape>
-          <o:OLEObject Type="Embed" ProgID="Visio.Drawing.15" ShapeID="_x0000_i1025" DrawAspect="Content" ObjectID="_1664054830" r:id="rId5"/>
+          <o:OLEObject Type="Embed" ProgID="Visio.Drawing.15" ShapeID="_x0000_i1030" DrawAspect="Content" ObjectID="_1670855297" r:id="rId5"/>
         </w:object>
       </w:r>
     </w:p>
@@ -1253,7 +1330,7 @@
         <w:snapToGrid w:val="0"/>
         <w:ind w:leftChars="177" w:left="425" w:firstLine="1985"/>
         <w:rPr>
-          <w:rFonts w:ascii="微軟正黑體" w:eastAsia="微軟正黑體" w:hAnsi="微軟正黑體" w:hint="eastAsia"/>
+          <w:rFonts w:ascii="微軟正黑體" w:eastAsia="微軟正黑體" w:hAnsi="微軟正黑體"/>
           <w:b/>
           <w:sz w:val="28"/>
           <w:szCs w:val="28"/>
@@ -1268,14 +1345,12 @@
         </w:rPr>
         <w:t>圖一、SME系統架構圖</w:t>
       </w:r>
-      <w:bookmarkStart w:id="0" w:name="_GoBack"/>
-      <w:bookmarkEnd w:id="0"/>
     </w:p>
     <w:p>
       <w:pPr>
         <w:snapToGrid w:val="0"/>
         <w:rPr>
-          <w:rFonts w:ascii="微軟正黑體" w:eastAsia="微軟正黑體" w:hAnsi="微軟正黑體" w:hint="eastAsia"/>
+          <w:rFonts w:ascii="微軟正黑體" w:eastAsia="微軟正黑體" w:hAnsi="微軟正黑體"/>
           <w:b/>
           <w:sz w:val="32"/>
           <w:szCs w:val="32"/>
@@ -1352,7 +1427,7 @@
               <w:snapToGrid w:val="0"/>
               <w:jc w:val="center"/>
               <w:rPr>
-                <w:rFonts w:ascii="微軟正黑體" w:eastAsia="微軟正黑體" w:hAnsi="微軟正黑體" w:hint="eastAsia"/>
+                <w:rFonts w:ascii="微軟正黑體" w:eastAsia="微軟正黑體" w:hAnsi="微軟正黑體"/>
                 <w:b/>
                 <w:sz w:val="32"/>
                 <w:szCs w:val="32"/>
@@ -1386,7 +1461,7 @@
             <w:pPr>
               <w:snapToGrid w:val="0"/>
               <w:rPr>
-                <w:rFonts w:ascii="微軟正黑體" w:eastAsia="微軟正黑體" w:hAnsi="微軟正黑體" w:hint="eastAsia"/>
+                <w:rFonts w:ascii="微軟正黑體" w:eastAsia="微軟正黑體" w:hAnsi="微軟正黑體"/>
                 <w:b/>
                 <w:sz w:val="28"/>
                 <w:szCs w:val="28"/>
@@ -1427,7 +1502,7 @@
             <w:pPr>
               <w:snapToGrid w:val="0"/>
               <w:rPr>
-                <w:rFonts w:ascii="微軟正黑體" w:eastAsia="微軟正黑體" w:hAnsi="微軟正黑體" w:hint="eastAsia"/>
+                <w:rFonts w:ascii="微軟正黑體" w:eastAsia="微軟正黑體" w:hAnsi="微軟正黑體"/>
                 <w:sz w:val="28"/>
                 <w:szCs w:val="28"/>
                 <w:vertAlign w:val="subscript"/>
@@ -1477,7 +1552,7 @@
             <w:pPr>
               <w:snapToGrid w:val="0"/>
               <w:rPr>
-                <w:rFonts w:ascii="微軟正黑體" w:eastAsia="微軟正黑體" w:hAnsi="微軟正黑體" w:hint="eastAsia"/>
+                <w:rFonts w:ascii="微軟正黑體" w:eastAsia="微軟正黑體" w:hAnsi="微軟正黑體"/>
                 <w:sz w:val="28"/>
                 <w:szCs w:val="28"/>
                 <w:vertAlign w:val="subscript"/>
@@ -1505,7 +1580,7 @@
             <w:pPr>
               <w:snapToGrid w:val="0"/>
               <w:rPr>
-                <w:rFonts w:ascii="微軟正黑體" w:eastAsia="微軟正黑體" w:hAnsi="微軟正黑體" w:hint="eastAsia"/>
+                <w:rFonts w:ascii="微軟正黑體" w:eastAsia="微軟正黑體" w:hAnsi="微軟正黑體"/>
                 <w:sz w:val="28"/>
                 <w:szCs w:val="28"/>
                 <w:vertAlign w:val="subscript"/>
@@ -1529,7 +1604,7 @@
         <w:snapToGrid w:val="0"/>
         <w:ind w:leftChars="177" w:left="425" w:firstLine="1"/>
         <w:rPr>
-          <w:rFonts w:ascii="微軟正黑體" w:eastAsia="微軟正黑體" w:hAnsi="微軟正黑體" w:hint="eastAsia"/>
+          <w:rFonts w:ascii="微軟正黑體" w:eastAsia="微軟正黑體" w:hAnsi="微軟正黑體"/>
           <w:b/>
           <w:sz w:val="28"/>
           <w:szCs w:val="28"/>
@@ -1781,7 +1856,7 @@
         <w:snapToGrid w:val="0"/>
         <w:ind w:leftChars="-1" w:left="-2"/>
         <w:rPr>
-          <w:rFonts w:ascii="Microsoft JhengHei UI" w:eastAsia="Microsoft JhengHei UI" w:hAnsi="Microsoft JhengHei UI" w:cs="Arial" w:hint="eastAsia"/>
+          <w:rFonts w:ascii="Microsoft JhengHei UI" w:eastAsia="Microsoft JhengHei UI" w:hAnsi="Microsoft JhengHei UI" w:cs="Arial"/>
           <w:color w:val="333333"/>
           <w:sz w:val="23"/>
           <w:szCs w:val="23"/>
@@ -1820,7 +1895,95 @@
           <w:szCs w:val="23"/>
           <w:shd w:val="clear" w:color="auto" w:fill="FFFFFF"/>
         </w:rPr>
-        <w:t xml:space="preserve">U. S. Alzoabi, N. M. Alosaimi, A. S. Bedaiwi and A. M. Alabdullatif, "Parallelization of KMP </w:t>
+        <w:t xml:space="preserve">U. S. </w:t>
+      </w:r>
+      <w:proofErr w:type="spellStart"/>
+      <w:r>
+        <w:rPr>
+          <w:rFonts w:ascii="Microsoft JhengHei UI" w:eastAsia="Microsoft JhengHei UI" w:hAnsi="Microsoft JhengHei UI" w:cs="Arial"/>
+          <w:color w:val="333333"/>
+          <w:sz w:val="23"/>
+          <w:szCs w:val="23"/>
+          <w:shd w:val="clear" w:color="auto" w:fill="FFFFFF"/>
+        </w:rPr>
+        <w:t>Alzoabi</w:t>
+      </w:r>
+      <w:proofErr w:type="spellEnd"/>
+      <w:r>
+        <w:rPr>
+          <w:rFonts w:ascii="Microsoft JhengHei UI" w:eastAsia="Microsoft JhengHei UI" w:hAnsi="Microsoft JhengHei UI" w:cs="Arial"/>
+          <w:color w:val="333333"/>
+          <w:sz w:val="23"/>
+          <w:szCs w:val="23"/>
+          <w:shd w:val="clear" w:color="auto" w:fill="FFFFFF"/>
+        </w:rPr>
+        <w:t xml:space="preserve">, N. M. </w:t>
+      </w:r>
+      <w:proofErr w:type="spellStart"/>
+      <w:r>
+        <w:rPr>
+          <w:rFonts w:ascii="Microsoft JhengHei UI" w:eastAsia="Microsoft JhengHei UI" w:hAnsi="Microsoft JhengHei UI" w:cs="Arial"/>
+          <w:color w:val="333333"/>
+          <w:sz w:val="23"/>
+          <w:szCs w:val="23"/>
+          <w:shd w:val="clear" w:color="auto" w:fill="FFFFFF"/>
+        </w:rPr>
+        <w:t>Alosaimi</w:t>
+      </w:r>
+      <w:proofErr w:type="spellEnd"/>
+      <w:r>
+        <w:rPr>
+          <w:rFonts w:ascii="Microsoft JhengHei UI" w:eastAsia="Microsoft JhengHei UI" w:hAnsi="Microsoft JhengHei UI" w:cs="Arial"/>
+          <w:color w:val="333333"/>
+          <w:sz w:val="23"/>
+          <w:szCs w:val="23"/>
+          <w:shd w:val="clear" w:color="auto" w:fill="FFFFFF"/>
+        </w:rPr>
+        <w:t xml:space="preserve">, A. S. </w:t>
+      </w:r>
+      <w:proofErr w:type="spellStart"/>
+      <w:r>
+        <w:rPr>
+          <w:rFonts w:ascii="Microsoft JhengHei UI" w:eastAsia="Microsoft JhengHei UI" w:hAnsi="Microsoft JhengHei UI" w:cs="Arial"/>
+          <w:color w:val="333333"/>
+          <w:sz w:val="23"/>
+          <w:szCs w:val="23"/>
+          <w:shd w:val="clear" w:color="auto" w:fill="FFFFFF"/>
+        </w:rPr>
+        <w:t>Bedaiwi</w:t>
+      </w:r>
+      <w:proofErr w:type="spellEnd"/>
+      <w:r>
+        <w:rPr>
+          <w:rFonts w:ascii="Microsoft JhengHei UI" w:eastAsia="Microsoft JhengHei UI" w:hAnsi="Microsoft JhengHei UI" w:cs="Arial"/>
+          <w:color w:val="333333"/>
+          <w:sz w:val="23"/>
+          <w:szCs w:val="23"/>
+          <w:shd w:val="clear" w:color="auto" w:fill="FFFFFF"/>
+        </w:rPr>
+        <w:t xml:space="preserve"> and A. M. </w:t>
+      </w:r>
+      <w:proofErr w:type="spellStart"/>
+      <w:r>
+        <w:rPr>
+          <w:rFonts w:ascii="Microsoft JhengHei UI" w:eastAsia="Microsoft JhengHei UI" w:hAnsi="Microsoft JhengHei UI" w:cs="Arial"/>
+          <w:color w:val="333333"/>
+          <w:sz w:val="23"/>
+          <w:szCs w:val="23"/>
+          <w:shd w:val="clear" w:color="auto" w:fill="FFFFFF"/>
+        </w:rPr>
+        <w:t>Alabdullatif</w:t>
+      </w:r>
+      <w:proofErr w:type="spellEnd"/>
+      <w:r>
+        <w:rPr>
+          <w:rFonts w:ascii="Microsoft JhengHei UI" w:eastAsia="Microsoft JhengHei UI" w:hAnsi="Microsoft JhengHei UI" w:cs="Arial"/>
+          <w:color w:val="333333"/>
+          <w:sz w:val="23"/>
+          <w:szCs w:val="23"/>
+          <w:shd w:val="clear" w:color="auto" w:fill="FFFFFF"/>
+        </w:rPr>
+        <w:t xml:space="preserve">, "Parallelization of KMP </w:t>
       </w:r>
       <w:r>
         <w:rPr>
@@ -1915,7 +2078,7 @@
 </file>
 
 <file path=word/styles.xml><?xml version="1.0" encoding="utf-8"?>
-<w:styles xmlns:mc="http://schemas.openxmlformats.org/markup-compatibility/2006" xmlns:r="http://schemas.openxmlformats.org/officeDocument/2006/relationships" xmlns:w="http://schemas.openxmlformats.org/wordprocessingml/2006/main" xmlns:w14="http://schemas.microsoft.com/office/word/2010/wordml" xmlns:w15="http://schemas.microsoft.com/office/word/2012/wordml" mc:Ignorable="w14 w15">
+<w:styles xmlns:mc="http://schemas.openxmlformats.org/markup-compatibility/2006" xmlns:r="http://schemas.openxmlformats.org/officeDocument/2006/relationships" xmlns:w="http://schemas.openxmlformats.org/wordprocessingml/2006/main" xmlns:w14="http://schemas.microsoft.com/office/word/2010/wordml" xmlns:w15="http://schemas.microsoft.com/office/word/2012/wordml" xmlns:w16cid="http://schemas.microsoft.com/office/word/2016/wordml/cid" xmlns:w16se="http://schemas.microsoft.com/office/word/2015/wordml/symex" mc:Ignorable="w14 w15 w16se w16cid">
   <w:docDefaults>
     <w:rPrDefault>
       <w:rPr>
@@ -1928,7 +2091,7 @@
     </w:rPrDefault>
     <w:pPrDefault/>
   </w:docDefaults>
-  <w:latentStyles w:defLockedState="0" w:defUIPriority="99" w:defSemiHidden="0" w:defUnhideWhenUsed="0" w:defQFormat="0" w:count="371">
+  <w:latentStyles w:defLockedState="0" w:defUIPriority="99" w:defSemiHidden="0" w:defUnhideWhenUsed="0" w:defQFormat="0" w:count="375">
     <w:lsdException w:name="Normal" w:uiPriority="0" w:qFormat="1"/>
     <w:lsdException w:name="heading 1" w:uiPriority="9" w:qFormat="1"/>
     <w:lsdException w:name="heading 2" w:semiHidden="1" w:uiPriority="9" w:unhideWhenUsed="1" w:qFormat="1"/>
@@ -2034,7 +2197,6 @@
     <w:lsdException w:name="HTML Sample" w:semiHidden="1" w:unhideWhenUsed="1"/>
     <w:lsdException w:name="HTML Typewriter" w:semiHidden="1" w:unhideWhenUsed="1"/>
     <w:lsdException w:name="HTML Variable" w:semiHidden="1" w:unhideWhenUsed="1"/>
-    <w:lsdException w:name="Normal Table" w:semiHidden="1" w:unhideWhenUsed="1"/>
     <w:lsdException w:name="annotation subject" w:semiHidden="1" w:unhideWhenUsed="1"/>
     <w:lsdException w:name="No List" w:semiHidden="1" w:unhideWhenUsed="1"/>
     <w:lsdException w:name="Outline List 1" w:semiHidden="1" w:unhideWhenUsed="1"/>
@@ -2078,10 +2240,8 @@
     <w:lsdException w:name="Table Elegant" w:semiHidden="1" w:unhideWhenUsed="1"/>
     <w:lsdException w:name="Table Professional" w:semiHidden="1" w:unhideWhenUsed="1"/>
     <w:lsdException w:name="Table Subtle 1" w:semiHidden="1" w:unhideWhenUsed="1"/>
-    <w:lsdException w:name="Table Subtle 2" w:semiHidden="1" w:unhideWhenUsed="1"/>
     <w:lsdException w:name="Table Web 1" w:semiHidden="1" w:unhideWhenUsed="1"/>
     <w:lsdException w:name="Table Web 2" w:semiHidden="1" w:unhideWhenUsed="1"/>
-    <w:lsdException w:name="Table Web 3" w:semiHidden="1" w:unhideWhenUsed="1"/>
     <w:lsdException w:name="Balloon Text" w:semiHidden="1" w:unhideWhenUsed="1"/>
     <w:lsdException w:name="Table Grid" w:uiPriority="39"/>
     <w:lsdException w:name="Table Theme" w:semiHidden="1" w:unhideWhenUsed="1"/>
@@ -2300,6 +2460,10 @@
     <w:lsdException w:name="List Table 5 Dark Accent 6" w:uiPriority="50"/>
     <w:lsdException w:name="List Table 6 Colorful Accent 6" w:uiPriority="51"/>
     <w:lsdException w:name="List Table 7 Colorful Accent 6" w:uiPriority="52"/>
+    <w:lsdException w:name="Mention" w:semiHidden="1" w:unhideWhenUsed="1"/>
+    <w:lsdException w:name="Smart Hyperlink" w:semiHidden="1" w:unhideWhenUsed="1"/>
+    <w:lsdException w:name="Hashtag" w:semiHidden="1" w:unhideWhenUsed="1"/>
+    <w:lsdException w:name="Unresolved Mention" w:semiHidden="1" w:unhideWhenUsed="1"/>
   </w:latentStyles>
   <w:style w:type="paragraph" w:default="1" w:styleId="a">
     <w:name w:val="Normal"/>

</xml_diff>